<commit_message>
fix push, fix falling, refactoring singles...
</commit_message>
<xml_diff>
--- a/notes/动画.docx
+++ b/notes/动画.docx
@@ -507,7 +507,7 @@
     <w:p>
       <w:pPr>
         <w:rPr>
-          <w:rFonts w:ascii="Times New Roman" w:eastAsia="宋体" w:hAnsi="Times New Roman" w:hint="eastAsia"/>
+          <w:rFonts w:ascii="Times New Roman" w:eastAsia="宋体" w:hAnsi="Times New Roman"/>
         </w:rPr>
       </w:pPr>
     </w:p>
@@ -615,9 +615,396 @@
       <w:pPr>
         <w:jc w:val="center"/>
         <w:rPr>
-          <w:rFonts w:ascii="Times New Roman" w:eastAsia="宋体" w:hAnsi="Times New Roman" w:hint="eastAsia"/>
-        </w:rPr>
-      </w:pPr>
+          <w:rFonts w:ascii="Times New Roman" w:eastAsia="宋体" w:hAnsi="Times New Roman"/>
+        </w:rPr>
+      </w:pPr>
+    </w:p>
+    <w:p>
+      <w:pPr>
+        <w:jc w:val="center"/>
+        <w:rPr>
+          <w:rFonts w:ascii="Times New Roman" w:eastAsia="宋体" w:hAnsi="Times New Roman"/>
+        </w:rPr>
+      </w:pPr>
+    </w:p>
+    <w:p>
+      <w:pPr>
+        <w:jc w:val="center"/>
+        <w:rPr>
+          <w:rFonts w:ascii="Times New Roman" w:eastAsia="宋体" w:hAnsi="Times New Roman"/>
+        </w:rPr>
+      </w:pPr>
+    </w:p>
+    <w:p>
+      <w:pPr>
+        <w:rPr>
+          <w:rFonts w:ascii="Times New Roman" w:eastAsia="宋体" w:hAnsi="Times New Roman" w:hint="eastAsia"/>
+        </w:rPr>
+      </w:pPr>
+    </w:p>
+    <w:p>
+      <w:pPr>
+        <w:rPr>
+          <w:rFonts w:ascii="Times New Roman" w:eastAsia="宋体" w:hAnsi="Times New Roman"/>
+        </w:rPr>
+      </w:pPr>
+      <w:r>
+        <w:rPr>
+          <w:rFonts w:ascii="Times New Roman" w:eastAsia="宋体" w:hAnsi="Times New Roman" w:hint="eastAsia"/>
+        </w:rPr>
+        <w:t>Design</w:t>
+      </w:r>
+      <w:r>
+        <w:rPr>
+          <w:rFonts w:ascii="Times New Roman" w:eastAsia="宋体" w:hAnsi="Times New Roman"/>
+        </w:rPr>
+        <w:t xml:space="preserve"> </w:t>
+      </w:r>
+      <w:r>
+        <w:rPr>
+          <w:rFonts w:ascii="Times New Roman" w:eastAsia="宋体" w:hAnsi="Times New Roman" w:hint="eastAsia"/>
+        </w:rPr>
+        <w:t>Decision</w:t>
+      </w:r>
+    </w:p>
+    <w:p>
+      <w:pPr>
+        <w:rPr>
+          <w:rFonts w:ascii="Times New Roman" w:eastAsia="宋体" w:hAnsi="Times New Roman"/>
+        </w:rPr>
+      </w:pPr>
+    </w:p>
+    <w:p>
+      <w:pPr>
+        <w:pStyle w:val="a3"/>
+        <w:numPr>
+          <w:ilvl w:val="0"/>
+          <w:numId w:val="9"/>
+        </w:numPr>
+        <w:ind w:firstLineChars="0"/>
+        <w:rPr>
+          <w:rFonts w:ascii="Times New Roman" w:eastAsia="宋体" w:hAnsi="Times New Roman"/>
+        </w:rPr>
+      </w:pPr>
+      <w:r>
+        <w:rPr>
+          <w:rFonts w:ascii="Times New Roman" w:eastAsia="宋体" w:hAnsi="Times New Roman" w:hint="eastAsia"/>
+        </w:rPr>
+        <w:t>F</w:t>
+      </w:r>
+      <w:r>
+        <w:rPr>
+          <w:rFonts w:ascii="Times New Roman" w:eastAsia="宋体" w:hAnsi="Times New Roman"/>
+        </w:rPr>
+        <w:t>alling</w:t>
+      </w:r>
+    </w:p>
+    <w:p>
+      <w:pPr>
+        <w:pStyle w:val="a3"/>
+        <w:numPr>
+          <w:ilvl w:val="1"/>
+          <w:numId w:val="9"/>
+        </w:numPr>
+        <w:ind w:firstLineChars="0"/>
+        <w:rPr>
+          <w:rFonts w:ascii="Times New Roman" w:eastAsia="宋体" w:hAnsi="Times New Roman"/>
+        </w:rPr>
+      </w:pPr>
+      <w:r>
+        <w:rPr>
+          <w:rFonts w:ascii="Times New Roman" w:eastAsia="宋体" w:hAnsi="Times New Roman" w:hint="eastAsia"/>
+        </w:rPr>
+        <w:t>Falling</w:t>
+      </w:r>
+      <w:r>
+        <w:rPr>
+          <w:rFonts w:ascii="Times New Roman" w:eastAsia="宋体" w:hAnsi="Times New Roman" w:hint="eastAsia"/>
+        </w:rPr>
+        <w:t>作为</w:t>
+      </w:r>
+      <w:r>
+        <w:rPr>
+          <w:rFonts w:ascii="Times New Roman" w:eastAsia="宋体" w:hAnsi="Times New Roman" w:hint="eastAsia"/>
+        </w:rPr>
+        <w:t>Player</w:t>
+      </w:r>
+      <w:r>
+        <w:rPr>
+          <w:rFonts w:ascii="Times New Roman" w:eastAsia="宋体" w:hAnsi="Times New Roman"/>
+        </w:rPr>
+        <w:t xml:space="preserve"> Move </w:t>
+      </w:r>
+      <w:r>
+        <w:rPr>
+          <w:rFonts w:ascii="Times New Roman" w:eastAsia="宋体" w:hAnsi="Times New Roman" w:hint="eastAsia"/>
+        </w:rPr>
+        <w:t>和</w:t>
+      </w:r>
+      <w:r>
+        <w:rPr>
+          <w:rFonts w:ascii="Times New Roman" w:eastAsia="宋体" w:hAnsi="Times New Roman" w:hint="eastAsia"/>
+        </w:rPr>
+        <w:t xml:space="preserve"> Pushed</w:t>
+      </w:r>
+      <w:r>
+        <w:rPr>
+          <w:rFonts w:ascii="Times New Roman" w:eastAsia="宋体" w:hAnsi="Times New Roman"/>
+        </w:rPr>
+        <w:t xml:space="preserve"> </w:t>
+      </w:r>
+      <w:r>
+        <w:rPr>
+          <w:rFonts w:ascii="Times New Roman" w:eastAsia="宋体" w:hAnsi="Times New Roman" w:hint="eastAsia"/>
+        </w:rPr>
+        <w:t>Move</w:t>
+      </w:r>
+      <w:r>
+        <w:rPr>
+          <w:rFonts w:ascii="Times New Roman" w:eastAsia="宋体" w:hAnsi="Times New Roman" w:hint="eastAsia"/>
+        </w:rPr>
+        <w:t>等等的</w:t>
+      </w:r>
+      <w:r>
+        <w:rPr>
+          <w:rFonts w:ascii="Times New Roman" w:eastAsia="宋体" w:hAnsi="Times New Roman" w:hint="eastAsia"/>
+        </w:rPr>
+        <w:t>超类</w:t>
+      </w:r>
+      <w:r>
+        <w:rPr>
+          <w:rFonts w:ascii="Times New Roman" w:eastAsia="宋体" w:hAnsi="Times New Roman" w:hint="eastAsia"/>
+        </w:rPr>
+        <w:t>存在</w:t>
+      </w:r>
+    </w:p>
+    <w:p>
+      <w:pPr>
+        <w:ind w:left="440"/>
+        <w:rPr>
+          <w:rFonts w:ascii="Times New Roman" w:eastAsia="宋体" w:hAnsi="Times New Roman"/>
+        </w:rPr>
+      </w:pPr>
+      <w:r>
+        <w:rPr>
+          <w:rFonts w:ascii="Times New Roman" w:eastAsia="宋体" w:hAnsi="Times New Roman" w:hint="eastAsia"/>
+        </w:rPr>
+        <w:t>即是</w:t>
+      </w:r>
+      <w:r>
+        <w:rPr>
+          <w:rFonts w:ascii="Times New Roman" w:eastAsia="宋体" w:hAnsi="Times New Roman" w:hint="eastAsia"/>
+        </w:rPr>
+        <w:t>发生</w:t>
+      </w:r>
+      <w:r>
+        <w:rPr>
+          <w:rFonts w:ascii="Times New Roman" w:eastAsia="宋体" w:hAnsi="Times New Roman" w:hint="eastAsia"/>
+        </w:rPr>
+        <w:t>不保留</w:t>
+      </w:r>
+      <w:r>
+        <w:rPr>
+          <w:rFonts w:ascii="Times New Roman" w:eastAsia="宋体" w:hAnsi="Times New Roman" w:hint="eastAsia"/>
+        </w:rPr>
+        <w:t>滞空状态</w:t>
+      </w:r>
+      <w:r>
+        <w:rPr>
+          <w:rFonts w:ascii="Times New Roman" w:eastAsia="宋体" w:hAnsi="Times New Roman" w:hint="eastAsia"/>
+        </w:rPr>
+        <w:t>，</w:t>
+      </w:r>
+      <w:r>
+        <w:rPr>
+          <w:rFonts w:ascii="Times New Roman" w:eastAsia="宋体" w:hAnsi="Times New Roman" w:hint="eastAsia"/>
+        </w:rPr>
+        <w:t>Falling</w:t>
+      </w:r>
+      <w:r>
+        <w:rPr>
+          <w:rFonts w:ascii="Times New Roman" w:eastAsia="宋体" w:hAnsi="Times New Roman" w:hint="eastAsia"/>
+        </w:rPr>
+        <w:t>Move</w:t>
+      </w:r>
+      <w:r>
+        <w:rPr>
+          <w:rFonts w:ascii="Times New Roman" w:eastAsia="宋体" w:hAnsi="Times New Roman" w:hint="eastAsia"/>
+        </w:rPr>
+        <w:t>不只包含</w:t>
+      </w:r>
+      <w:r>
+        <w:rPr>
+          <w:rFonts w:ascii="Times New Roman" w:eastAsia="宋体" w:hAnsi="Times New Roman" w:hint="eastAsia"/>
+        </w:rPr>
+        <w:t>坠落，</w:t>
+      </w:r>
+      <w:r>
+        <w:rPr>
+          <w:rFonts w:ascii="Times New Roman" w:eastAsia="宋体" w:hAnsi="Times New Roman" w:hint="eastAsia"/>
+        </w:rPr>
+        <w:t>还包含</w:t>
+      </w:r>
+      <w:r>
+        <w:rPr>
+          <w:rFonts w:ascii="Times New Roman" w:eastAsia="宋体" w:hAnsi="Times New Roman" w:hint="eastAsia"/>
+        </w:rPr>
+        <w:t>跨越</w:t>
+      </w:r>
+      <w:r>
+        <w:rPr>
+          <w:rFonts w:ascii="Times New Roman" w:eastAsia="宋体" w:hAnsi="Times New Roman" w:hint="eastAsia"/>
+        </w:rPr>
+        <w:t>的</w:t>
+      </w:r>
+      <w:r>
+        <w:rPr>
+          <w:rFonts w:ascii="Times New Roman" w:eastAsia="宋体" w:hAnsi="Times New Roman" w:hint="eastAsia"/>
+        </w:rPr>
+        <w:t>操作</w:t>
+      </w:r>
+      <w:r>
+        <w:rPr>
+          <w:rFonts w:ascii="Times New Roman" w:eastAsia="宋体" w:hAnsi="Times New Roman" w:hint="eastAsia"/>
+        </w:rPr>
+        <w:t>步</w:t>
+      </w:r>
+    </w:p>
+    <w:p>
+      <w:pPr>
+        <w:pStyle w:val="a3"/>
+        <w:numPr>
+          <w:ilvl w:val="1"/>
+          <w:numId w:val="9"/>
+        </w:numPr>
+        <w:ind w:firstLineChars="0"/>
+        <w:rPr>
+          <w:rFonts w:ascii="Times New Roman" w:eastAsia="宋体" w:hAnsi="Times New Roman"/>
+        </w:rPr>
+      </w:pPr>
+      <w:r>
+        <w:rPr>
+          <w:rFonts w:ascii="Times New Roman" w:eastAsia="宋体" w:hAnsi="Times New Roman" w:hint="eastAsia"/>
+        </w:rPr>
+        <w:t>Falling</w:t>
+      </w:r>
+      <w:r>
+        <w:rPr>
+          <w:rFonts w:ascii="Times New Roman" w:eastAsia="宋体" w:hAnsi="Times New Roman" w:hint="eastAsia"/>
+        </w:rPr>
+        <w:t>在</w:t>
+      </w:r>
+      <w:r>
+        <w:rPr>
+          <w:rFonts w:ascii="Times New Roman" w:eastAsia="宋体" w:hAnsi="Times New Roman" w:hint="eastAsia"/>
+        </w:rPr>
+        <w:t>Play</w:t>
+      </w:r>
+      <w:r>
+        <w:rPr>
+          <w:rFonts w:ascii="Times New Roman" w:eastAsia="宋体" w:hAnsi="Times New Roman" w:hint="eastAsia"/>
+        </w:rPr>
+        <w:t>erMov</w:t>
+      </w:r>
+      <w:r>
+        <w:rPr>
+          <w:rFonts w:ascii="Times New Roman" w:eastAsia="宋体" w:hAnsi="Times New Roman" w:hint="eastAsia"/>
+        </w:rPr>
+        <w:t>e</w:t>
+      </w:r>
+      <w:r>
+        <w:rPr>
+          <w:rFonts w:ascii="Times New Roman" w:eastAsia="宋体" w:hAnsi="Times New Roman"/>
+        </w:rPr>
+        <w:t xml:space="preserve"> </w:t>
+      </w:r>
+      <w:r>
+        <w:rPr>
+          <w:rFonts w:ascii="Times New Roman" w:eastAsia="宋体" w:hAnsi="Times New Roman" w:hint="eastAsia"/>
+        </w:rPr>
+        <w:t>之后</w:t>
+      </w:r>
+      <w:r>
+        <w:rPr>
+          <w:rFonts w:ascii="Times New Roman" w:eastAsia="宋体" w:hAnsi="Times New Roman" w:hint="eastAsia"/>
+        </w:rPr>
+        <w:t>进行</w:t>
+      </w:r>
+      <w:r>
+        <w:rPr>
+          <w:rFonts w:ascii="Times New Roman" w:eastAsia="宋体" w:hAnsi="Times New Roman" w:hint="eastAsia"/>
+        </w:rPr>
+        <w:t>。</w:t>
+      </w:r>
+    </w:p>
+    <w:p>
+      <w:pPr>
+        <w:rPr>
+          <w:rFonts w:ascii="Times New Roman" w:eastAsia="宋体" w:hAnsi="Times New Roman"/>
+        </w:rPr>
+      </w:pPr>
+    </w:p>
+    <w:p>
+      <w:pPr>
+        <w:rPr>
+          <w:rFonts w:ascii="Times New Roman" w:eastAsia="宋体" w:hAnsi="Times New Roman"/>
+        </w:rPr>
+      </w:pPr>
+    </w:p>
+    <w:p>
+      <w:pPr>
+        <w:rPr>
+          <w:rFonts w:ascii="Times New Roman" w:eastAsia="宋体" w:hAnsi="Times New Roman"/>
+        </w:rPr>
+      </w:pPr>
+    </w:p>
+    <w:p>
+      <w:pPr>
+        <w:rPr>
+          <w:rFonts w:ascii="Times New Roman" w:eastAsia="宋体" w:hAnsi="Times New Roman" w:hint="eastAsia"/>
+        </w:rPr>
+      </w:pPr>
+      <w:r>
+        <w:rPr>
+          <w:noProof/>
+        </w:rPr>
+        <w:lastRenderedPageBreak/>
+        <w:drawing>
+          <wp:inline distT="0" distB="0" distL="0" distR="0" wp14:anchorId="396A545C" wp14:editId="3C545F61">
+            <wp:extent cx="5274310" cy="3494405"/>
+            <wp:effectExtent l="0" t="0" r="2540" b="0"/>
+            <wp:docPr id="6" name="图片 6"/>
+            <wp:cNvGraphicFramePr>
+              <a:graphicFrameLocks xmlns:a="http://schemas.openxmlformats.org/drawingml/2006/main" noChangeAspect="1"/>
+            </wp:cNvGraphicFramePr>
+            <a:graphic xmlns:a="http://schemas.openxmlformats.org/drawingml/2006/main">
+              <a:graphicData uri="http://schemas.openxmlformats.org/drawingml/2006/picture">
+                <pic:pic xmlns:pic="http://schemas.openxmlformats.org/drawingml/2006/picture">
+                  <pic:nvPicPr>
+                    <pic:cNvPr id="1" name=""/>
+                    <pic:cNvPicPr/>
+                  </pic:nvPicPr>
+                  <pic:blipFill>
+                    <a:blip r:embed="rId13"/>
+                    <a:stretch>
+                      <a:fillRect/>
+                    </a:stretch>
+                  </pic:blipFill>
+                  <pic:spPr>
+                    <a:xfrm>
+                      <a:off x="0" y="0"/>
+                      <a:ext cx="5274310" cy="3494405"/>
+                    </a:xfrm>
+                    <a:prstGeom prst="rect">
+                      <a:avLst/>
+                    </a:prstGeom>
+                  </pic:spPr>
+                </pic:pic>
+              </a:graphicData>
+            </a:graphic>
+          </wp:inline>
+        </w:drawing>
+      </w:r>
     </w:p>
     <w:sectPr>
       <w:pgSz w:w="11906" w:h="16838"/>
@@ -759,6 +1146,95 @@
     </w:lvl>
   </w:abstractNum>
   <w:abstractNum w:abstractNumId="1" w15:restartNumberingAfterBreak="0">
+    <w:nsid w:val="1F0375D0"/>
+    <w:multiLevelType w:val="hybridMultilevel"/>
+    <w:tmpl w:val="03F084A8"/>
+    <w:lvl w:ilvl="0" w:tplc="BB62435E">
+      <w:start w:val="1"/>
+      <w:numFmt w:val="decimal"/>
+      <w:lvlText w:val="(%1)"/>
+      <w:lvlJc w:val="left"/>
+      <w:pPr>
+        <w:ind w:left="360" w:hanging="360"/>
+      </w:pPr>
+      <w:rPr>
+        <w:rFonts w:hint="default"/>
+      </w:rPr>
+    </w:lvl>
+    <w:lvl w:ilvl="1" w:tplc="04090019">
+      <w:start w:val="1"/>
+      <w:numFmt w:val="lowerLetter"/>
+      <w:lvlText w:val="%2)"/>
+      <w:lvlJc w:val="left"/>
+      <w:pPr>
+        <w:ind w:left="880" w:hanging="440"/>
+      </w:pPr>
+    </w:lvl>
+    <w:lvl w:ilvl="2" w:tplc="0409001B">
+      <w:start w:val="1"/>
+      <w:numFmt w:val="lowerRoman"/>
+      <w:lvlText w:val="%3."/>
+      <w:lvlJc w:val="right"/>
+      <w:pPr>
+        <w:ind w:left="1320" w:hanging="440"/>
+      </w:pPr>
+    </w:lvl>
+    <w:lvl w:ilvl="3" w:tplc="0409000F" w:tentative="1">
+      <w:start w:val="1"/>
+      <w:numFmt w:val="decimal"/>
+      <w:lvlText w:val="%4."/>
+      <w:lvlJc w:val="left"/>
+      <w:pPr>
+        <w:ind w:left="1760" w:hanging="440"/>
+      </w:pPr>
+    </w:lvl>
+    <w:lvl w:ilvl="4" w:tplc="04090019" w:tentative="1">
+      <w:start w:val="1"/>
+      <w:numFmt w:val="lowerLetter"/>
+      <w:lvlText w:val="%5)"/>
+      <w:lvlJc w:val="left"/>
+      <w:pPr>
+        <w:ind w:left="2200" w:hanging="440"/>
+      </w:pPr>
+    </w:lvl>
+    <w:lvl w:ilvl="5" w:tplc="0409001B" w:tentative="1">
+      <w:start w:val="1"/>
+      <w:numFmt w:val="lowerRoman"/>
+      <w:lvlText w:val="%6."/>
+      <w:lvlJc w:val="right"/>
+      <w:pPr>
+        <w:ind w:left="2640" w:hanging="440"/>
+      </w:pPr>
+    </w:lvl>
+    <w:lvl w:ilvl="6" w:tplc="0409000F" w:tentative="1">
+      <w:start w:val="1"/>
+      <w:numFmt w:val="decimal"/>
+      <w:lvlText w:val="%7."/>
+      <w:lvlJc w:val="left"/>
+      <w:pPr>
+        <w:ind w:left="3080" w:hanging="440"/>
+      </w:pPr>
+    </w:lvl>
+    <w:lvl w:ilvl="7" w:tplc="04090019" w:tentative="1">
+      <w:start w:val="1"/>
+      <w:numFmt w:val="lowerLetter"/>
+      <w:lvlText w:val="%8)"/>
+      <w:lvlJc w:val="left"/>
+      <w:pPr>
+        <w:ind w:left="3520" w:hanging="440"/>
+      </w:pPr>
+    </w:lvl>
+    <w:lvl w:ilvl="8" w:tplc="0409001B" w:tentative="1">
+      <w:start w:val="1"/>
+      <w:numFmt w:val="lowerRoman"/>
+      <w:lvlText w:val="%9."/>
+      <w:lvlJc w:val="right"/>
+      <w:pPr>
+        <w:ind w:left="3960" w:hanging="440"/>
+      </w:pPr>
+    </w:lvl>
+  </w:abstractNum>
+  <w:abstractNum w:abstractNumId="2" w15:restartNumberingAfterBreak="0">
     <w:nsid w:val="285750EE"/>
     <w:multiLevelType w:val="hybridMultilevel"/>
     <w:tmpl w:val="C1E4BF70"/>
@@ -847,7 +1323,7 @@
       </w:pPr>
     </w:lvl>
   </w:abstractNum>
-  <w:abstractNum w:abstractNumId="2" w15:restartNumberingAfterBreak="0">
+  <w:abstractNum w:abstractNumId="3" w15:restartNumberingAfterBreak="0">
     <w:nsid w:val="2A890D0B"/>
     <w:multiLevelType w:val="hybridMultilevel"/>
     <w:tmpl w:val="982E88CE"/>
@@ -960,7 +1436,7 @@
       </w:rPr>
     </w:lvl>
   </w:abstractNum>
-  <w:abstractNum w:abstractNumId="3" w15:restartNumberingAfterBreak="0">
+  <w:abstractNum w:abstractNumId="4" w15:restartNumberingAfterBreak="0">
     <w:nsid w:val="2D86326C"/>
     <w:multiLevelType w:val="hybridMultilevel"/>
     <w:tmpl w:val="8542994A"/>
@@ -1049,7 +1525,7 @@
       </w:pPr>
     </w:lvl>
   </w:abstractNum>
-  <w:abstractNum w:abstractNumId="4" w15:restartNumberingAfterBreak="0">
+  <w:abstractNum w:abstractNumId="5" w15:restartNumberingAfterBreak="0">
     <w:nsid w:val="302E1FAF"/>
     <w:multiLevelType w:val="hybridMultilevel"/>
     <w:tmpl w:val="342A7A34"/>
@@ -1138,7 +1614,7 @@
       </w:pPr>
     </w:lvl>
   </w:abstractNum>
-  <w:abstractNum w:abstractNumId="5" w15:restartNumberingAfterBreak="0">
+  <w:abstractNum w:abstractNumId="6" w15:restartNumberingAfterBreak="0">
     <w:nsid w:val="5C0D354D"/>
     <w:multiLevelType w:val="hybridMultilevel"/>
     <w:tmpl w:val="03B6D00C"/>
@@ -1251,7 +1727,7 @@
       </w:rPr>
     </w:lvl>
   </w:abstractNum>
-  <w:abstractNum w:abstractNumId="6" w15:restartNumberingAfterBreak="0">
+  <w:abstractNum w:abstractNumId="7" w15:restartNumberingAfterBreak="0">
     <w:nsid w:val="79087A5B"/>
     <w:multiLevelType w:val="hybridMultilevel"/>
     <w:tmpl w:val="FE1E4F1A"/>
@@ -1364,7 +1840,7 @@
       </w:rPr>
     </w:lvl>
   </w:abstractNum>
-  <w:abstractNum w:abstractNumId="7" w15:restartNumberingAfterBreak="0">
+  <w:abstractNum w:abstractNumId="8" w15:restartNumberingAfterBreak="0">
     <w:nsid w:val="7CD71C81"/>
     <w:multiLevelType w:val="hybridMultilevel"/>
     <w:tmpl w:val="BEA2D7A8"/>
@@ -1454,27 +1930,30 @@
     </w:lvl>
   </w:abstractNum>
   <w:num w:numId="1" w16cid:durableId="1673724128">
-    <w:abstractNumId w:val="2"/>
+    <w:abstractNumId w:val="3"/>
   </w:num>
   <w:num w:numId="2" w16cid:durableId="505480512">
-    <w:abstractNumId w:val="6"/>
+    <w:abstractNumId w:val="7"/>
   </w:num>
   <w:num w:numId="3" w16cid:durableId="1107307497">
     <w:abstractNumId w:val="0"/>
   </w:num>
   <w:num w:numId="4" w16cid:durableId="1091507940">
+    <w:abstractNumId w:val="6"/>
+  </w:num>
+  <w:num w:numId="5" w16cid:durableId="839734801">
     <w:abstractNumId w:val="5"/>
   </w:num>
-  <w:num w:numId="5" w16cid:durableId="839734801">
+  <w:num w:numId="6" w16cid:durableId="124275230">
     <w:abstractNumId w:val="4"/>
   </w:num>
-  <w:num w:numId="6" w16cid:durableId="124275230">
-    <w:abstractNumId w:val="3"/>
-  </w:num>
   <w:num w:numId="7" w16cid:durableId="1924531499">
-    <w:abstractNumId w:val="7"/>
+    <w:abstractNumId w:val="8"/>
   </w:num>
   <w:num w:numId="8" w16cid:durableId="322515219">
+    <w:abstractNumId w:val="2"/>
+  </w:num>
+  <w:num w:numId="9" w16cid:durableId="2048990735">
     <w:abstractNumId w:val="1"/>
   </w:num>
 </w:numbering>

</xml_diff>

<commit_message>
great, now we can detect conflicts again
</commit_message>
<xml_diff>
--- a/notes/动画.docx
+++ b/notes/动画.docx
@@ -815,6 +815,7 @@
         </w:rPr>
         <w:t>，</w:t>
       </w:r>
+      <w:proofErr w:type="spellStart"/>
       <w:r>
         <w:rPr>
           <w:rFonts w:ascii="Times New Roman" w:eastAsia="宋体" w:hAnsi="Times New Roman" w:hint="eastAsia"/>
@@ -827,6 +828,7 @@
         </w:rPr>
         <w:t>Move</w:t>
       </w:r>
+      <w:proofErr w:type="spellEnd"/>
       <w:r>
         <w:rPr>
           <w:rFonts w:ascii="Times New Roman" w:eastAsia="宋体" w:hAnsi="Times New Roman" w:hint="eastAsia"/>
@@ -894,6 +896,7 @@
         </w:rPr>
         <w:t>在</w:t>
       </w:r>
+      <w:proofErr w:type="spellStart"/>
       <w:r>
         <w:rPr>
           <w:rFonts w:ascii="Times New Roman" w:eastAsia="宋体" w:hAnsi="Times New Roman" w:hint="eastAsia"/>
@@ -912,6 +915,7 @@
         </w:rPr>
         <w:t>e</w:t>
       </w:r>
+      <w:proofErr w:type="spellEnd"/>
       <w:r>
         <w:rPr>
           <w:rFonts w:ascii="Times New Roman" w:eastAsia="宋体" w:hAnsi="Times New Roman"/>
@@ -961,7 +965,7 @@
     <w:p>
       <w:pPr>
         <w:rPr>
-          <w:rFonts w:ascii="Times New Roman" w:eastAsia="宋体" w:hAnsi="Times New Roman" w:hint="eastAsia"/>
+          <w:rFonts w:ascii="Times New Roman" w:eastAsia="宋体" w:hAnsi="Times New Roman"/>
         </w:rPr>
       </w:pPr>
       <w:r>
@@ -994,6 +998,114 @@
                     <a:xfrm>
                       <a:off x="0" y="0"/>
                       <a:ext cx="5274310" cy="3494405"/>
+                    </a:xfrm>
+                    <a:prstGeom prst="rect">
+                      <a:avLst/>
+                    </a:prstGeom>
+                  </pic:spPr>
+                </pic:pic>
+              </a:graphicData>
+            </a:graphic>
+          </wp:inline>
+        </w:drawing>
+      </w:r>
+    </w:p>
+    <w:p>
+      <w:pPr>
+        <w:rPr>
+          <w:rFonts w:ascii="Times New Roman" w:eastAsia="宋体" w:hAnsi="Times New Roman"/>
+        </w:rPr>
+      </w:pPr>
+    </w:p>
+    <w:p>
+      <w:pPr>
+        <w:rPr>
+          <w:rFonts w:ascii="Times New Roman" w:eastAsia="宋体" w:hAnsi="Times New Roman"/>
+        </w:rPr>
+      </w:pPr>
+    </w:p>
+    <w:p>
+      <w:pPr>
+        <w:rPr>
+          <w:rFonts w:ascii="Times New Roman" w:eastAsia="宋体" w:hAnsi="Times New Roman"/>
+        </w:rPr>
+      </w:pPr>
+      <w:r>
+        <w:rPr>
+          <w:noProof/>
+        </w:rPr>
+        <w:drawing>
+          <wp:inline distT="0" distB="0" distL="0" distR="0" wp14:anchorId="123AB793" wp14:editId="71A149F5">
+            <wp:extent cx="3657600" cy="2357228"/>
+            <wp:effectExtent l="0" t="0" r="0" b="5080"/>
+            <wp:docPr id="7" name="图片 7"/>
+            <wp:cNvGraphicFramePr>
+              <a:graphicFrameLocks xmlns:a="http://schemas.openxmlformats.org/drawingml/2006/main" noChangeAspect="1"/>
+            </wp:cNvGraphicFramePr>
+            <a:graphic xmlns:a="http://schemas.openxmlformats.org/drawingml/2006/main">
+              <a:graphicData uri="http://schemas.openxmlformats.org/drawingml/2006/picture">
+                <pic:pic xmlns:pic="http://schemas.openxmlformats.org/drawingml/2006/picture">
+                  <pic:nvPicPr>
+                    <pic:cNvPr id="1" name=""/>
+                    <pic:cNvPicPr/>
+                  </pic:nvPicPr>
+                  <pic:blipFill>
+                    <a:blip r:embed="rId14"/>
+                    <a:stretch>
+                      <a:fillRect/>
+                    </a:stretch>
+                  </pic:blipFill>
+                  <pic:spPr>
+                    <a:xfrm>
+                      <a:off x="0" y="0"/>
+                      <a:ext cx="3659763" cy="2358622"/>
+                    </a:xfrm>
+                    <a:prstGeom prst="rect">
+                      <a:avLst/>
+                    </a:prstGeom>
+                  </pic:spPr>
+                </pic:pic>
+              </a:graphicData>
+            </a:graphic>
+          </wp:inline>
+        </w:drawing>
+      </w:r>
+    </w:p>
+    <w:p>
+      <w:pPr>
+        <w:rPr>
+          <w:rFonts w:ascii="Times New Roman" w:eastAsia="宋体" w:hAnsi="Times New Roman" w:hint="eastAsia"/>
+        </w:rPr>
+      </w:pPr>
+      <w:r>
+        <w:rPr>
+          <w:noProof/>
+        </w:rPr>
+        <w:drawing>
+          <wp:inline distT="0" distB="0" distL="0" distR="0" wp14:anchorId="1C3BB5B3" wp14:editId="08B7C025">
+            <wp:extent cx="3640667" cy="1801485"/>
+            <wp:effectExtent l="0" t="0" r="0" b="8890"/>
+            <wp:docPr id="8" name="图片 8"/>
+            <wp:cNvGraphicFramePr>
+              <a:graphicFrameLocks xmlns:a="http://schemas.openxmlformats.org/drawingml/2006/main" noChangeAspect="1"/>
+            </wp:cNvGraphicFramePr>
+            <a:graphic xmlns:a="http://schemas.openxmlformats.org/drawingml/2006/main">
+              <a:graphicData uri="http://schemas.openxmlformats.org/drawingml/2006/picture">
+                <pic:pic xmlns:pic="http://schemas.openxmlformats.org/drawingml/2006/picture">
+                  <pic:nvPicPr>
+                    <pic:cNvPr id="1" name=""/>
+                    <pic:cNvPicPr/>
+                  </pic:nvPicPr>
+                  <pic:blipFill>
+                    <a:blip r:embed="rId15"/>
+                    <a:stretch>
+                      <a:fillRect/>
+                    </a:stretch>
+                  </pic:blipFill>
+                  <pic:spPr>
+                    <a:xfrm>
+                      <a:off x="0" y="0"/>
+                      <a:ext cx="3648693" cy="1805456"/>
                     </a:xfrm>
                     <a:prstGeom prst="rect">
                       <a:avLst/>

</xml_diff>